<commit_message>
slight change in the recap document
</commit_message>
<xml_diff>
--- a/docxtemplating/matrice_tableau_recapitulatif.docx
+++ b/docxtemplating/matrice_tableau_recapitulatif.docx
@@ -1,6 +1,6 @@
 
 <file path=word/document.xml><?xml version="1.0" encoding="utf-8"?>
-<w:document xmlns:wpc="http://schemas.microsoft.com/office/word/2010/wordprocessingCanvas" xmlns:cx="http://schemas.microsoft.com/office/drawing/2014/chartex" xmlns:cx1="http://schemas.microsoft.com/office/drawing/2015/9/8/chartex" xmlns:mc="http://schemas.openxmlformats.org/markup-compatibility/2006" xmlns:o="urn:schemas-microsoft-com:office:office" xmlns:r="http://schemas.openxmlformats.org/officeDocument/2006/relationships" xmlns:m="http://schemas.openxmlformats.org/officeDocument/2006/math" xmlns:v="urn:schemas-microsoft-com:vml" xmlns:wp14="http://schemas.microsoft.com/office/word/2010/wordprocessingDrawing" xmlns:wp="http://schemas.openxmlformats.org/drawingml/2006/wordprocessingDrawing" xmlns:w10="urn:schemas-microsoft-com:office:word" xmlns:w="http://schemas.openxmlformats.org/wordprocessingml/2006/main" xmlns:w14="http://schemas.microsoft.com/office/word/2010/wordml" xmlns:w15="http://schemas.microsoft.com/office/word/2012/wordml" xmlns:w16se="http://schemas.microsoft.com/office/word/2015/wordml/symex" xmlns:wpg="http://schemas.microsoft.com/office/word/2010/wordprocessingGroup" xmlns:wpi="http://schemas.microsoft.com/office/word/2010/wordprocessingInk" xmlns:wne="http://schemas.microsoft.com/office/word/2006/wordml" xmlns:wps="http://schemas.microsoft.com/office/word/2010/wordprocessingShape" mc:Ignorable="w14 w15 w16se wp14">
+<w:document xmlns:wpc="http://schemas.microsoft.com/office/word/2010/wordprocessingCanvas" xmlns:cx="http://schemas.microsoft.com/office/drawing/2014/chartex" xmlns:cx1="http://schemas.microsoft.com/office/drawing/2015/9/8/chartex" xmlns:cx2="http://schemas.microsoft.com/office/drawing/2015/10/21/chartex" xmlns:cx3="http://schemas.microsoft.com/office/drawing/2016/5/9/chartex" xmlns:cx4="http://schemas.microsoft.com/office/drawing/2016/5/10/chartex" xmlns:cx5="http://schemas.microsoft.com/office/drawing/2016/5/11/chartex" xmlns:cx6="http://schemas.microsoft.com/office/drawing/2016/5/12/chartex" xmlns:cx7="http://schemas.microsoft.com/office/drawing/2016/5/13/chartex" xmlns:cx8="http://schemas.microsoft.com/office/drawing/2016/5/14/chartex" xmlns:mc="http://schemas.openxmlformats.org/markup-compatibility/2006" xmlns:aink="http://schemas.microsoft.com/office/drawing/2016/ink" xmlns:am3d="http://schemas.microsoft.com/office/drawing/2017/model3d" xmlns:o="urn:schemas-microsoft-com:office:office" xmlns:r="http://schemas.openxmlformats.org/officeDocument/2006/relationships" xmlns:m="http://schemas.openxmlformats.org/officeDocument/2006/math" xmlns:v="urn:schemas-microsoft-com:vml" xmlns:wp14="http://schemas.microsoft.com/office/word/2010/wordprocessingDrawing" xmlns:wp="http://schemas.openxmlformats.org/drawingml/2006/wordprocessingDrawing" xmlns:w10="urn:schemas-microsoft-com:office:word" xmlns:w="http://schemas.openxmlformats.org/wordprocessingml/2006/main" xmlns:w14="http://schemas.microsoft.com/office/word/2010/wordml" xmlns:w15="http://schemas.microsoft.com/office/word/2012/wordml" xmlns:w16cid="http://schemas.microsoft.com/office/word/2016/wordml/cid" xmlns:w16se="http://schemas.microsoft.com/office/word/2015/wordml/symex" xmlns:wpg="http://schemas.microsoft.com/office/word/2010/wordprocessingGroup" xmlns:wpi="http://schemas.microsoft.com/office/word/2010/wordprocessingInk" xmlns:wne="http://schemas.microsoft.com/office/word/2006/wordml" xmlns:wps="http://schemas.microsoft.com/office/word/2010/wordprocessingShape" mc:Ignorable="w14 w15 w16se w16cid wp14">
   <w:body>
     <w:p>
       <w:pPr>
@@ -28,148 +28,443 @@
           <w:color w:val="404040" w:themeColor="text1" w:themeTint="BF"/>
         </w:rPr>
       </w:pPr>
+      <w:r>
+        <w:rPr>
+          <w:rFonts w:ascii="Garamond" w:hAnsi="Garamond"/>
+          <w:b/>
+          <w:color w:val="404040" w:themeColor="text1" w:themeTint="BF"/>
+        </w:rPr>
+        <w:t>CALCUL</w:t>
+      </w:r>
+      <w:r>
+        <w:rPr>
+          <w:rFonts w:ascii="Garamond" w:hAnsi="Garamond"/>
+          <w:b/>
+          <w:color w:val="404040" w:themeColor="text1" w:themeTint="BF"/>
+        </w:rPr>
+        <w:t xml:space="preserve"> DES PENALITES DES RETARDS</w:t>
+      </w:r>
+    </w:p>
+    <w:p>
+      <w:pPr>
+        <w:jc w:val="center"/>
+        <w:rPr>
+          <w:rFonts w:ascii="Garamond" w:hAnsi="Garamond"/>
+          <w:b/>
+          <w:color w:val="404040" w:themeColor="text1" w:themeTint="BF"/>
+        </w:rPr>
+      </w:pPr>
+      <w:proofErr w:type="gramStart"/>
+      <w:r>
+        <w:rPr>
+          <w:rFonts w:ascii="Garamond" w:hAnsi="Garamond"/>
+          <w:b/>
+          <w:color w:val="404040" w:themeColor="text1" w:themeTint="BF"/>
+        </w:rPr>
+        <w:t>en</w:t>
+      </w:r>
+      <w:proofErr w:type="gramEnd"/>
+      <w:r>
+        <w:rPr>
+          <w:rFonts w:ascii="Garamond" w:hAnsi="Garamond"/>
+          <w:b/>
+          <w:color w:val="404040" w:themeColor="text1" w:themeTint="BF"/>
+        </w:rPr>
+        <w:t xml:space="preserve"> date du {date}</w:t>
+      </w:r>
+    </w:p>
+    <w:p>
+      <w:pPr>
+        <w:jc w:val="center"/>
+        <w:rPr>
+          <w:rFonts w:ascii="Garamond" w:hAnsi="Garamond"/>
+        </w:rPr>
+      </w:pPr>
+    </w:p>
+    <w:p>
+      <w:pPr>
+        <w:jc w:val="center"/>
+        <w:rPr>
+          <w:rFonts w:ascii="Garamond" w:hAnsi="Garamond"/>
+          <w:b/>
+          <w:color w:val="404040" w:themeColor="text1" w:themeTint="BF"/>
+        </w:rPr>
+      </w:pPr>
+      <w:r>
+        <w:rPr>
+          <w:rFonts w:ascii="Garamond" w:hAnsi="Garamond"/>
+          <w:b/>
+          <w:color w:val="404040" w:themeColor="text1" w:themeTint="BF"/>
+        </w:rPr>
+        <w:t>{</w:t>
+      </w:r>
+      <w:proofErr w:type="spellStart"/>
+      <w:proofErr w:type="gramStart"/>
+      <w:r>
+        <w:rPr>
+          <w:rFonts w:ascii="Garamond" w:hAnsi="Garamond"/>
+          <w:b/>
+          <w:color w:val="404040" w:themeColor="text1" w:themeTint="BF"/>
+        </w:rPr>
+        <w:t>denomination</w:t>
+      </w:r>
+      <w:proofErr w:type="gramEnd"/>
+      <w:r>
+        <w:rPr>
+          <w:rFonts w:ascii="Garamond" w:hAnsi="Garamond"/>
+          <w:b/>
+          <w:color w:val="404040" w:themeColor="text1" w:themeTint="BF"/>
+        </w:rPr>
+        <w:t>_sociale_creancier</w:t>
+      </w:r>
+      <w:proofErr w:type="spellEnd"/>
+      <w:r>
+        <w:rPr>
+          <w:rFonts w:ascii="Garamond" w:hAnsi="Garamond"/>
+          <w:b/>
+          <w:color w:val="404040" w:themeColor="text1" w:themeTint="BF"/>
+        </w:rPr>
+        <w:t>} c. {</w:t>
+      </w:r>
+      <w:proofErr w:type="spellStart"/>
+      <w:r>
+        <w:rPr>
+          <w:rFonts w:ascii="Garamond" w:hAnsi="Garamond"/>
+          <w:b/>
+          <w:color w:val="404040" w:themeColor="text1" w:themeTint="BF"/>
+        </w:rPr>
+        <w:t>denomination_sociale_debiteur</w:t>
+      </w:r>
+      <w:proofErr w:type="spellEnd"/>
+      <w:r>
+        <w:rPr>
+          <w:rFonts w:ascii="Garamond" w:hAnsi="Garamond"/>
+          <w:b/>
+          <w:color w:val="404040" w:themeColor="text1" w:themeTint="BF"/>
+        </w:rPr>
+        <w:t>}</w:t>
+      </w:r>
+    </w:p>
+    <w:p>
+      <w:pPr>
+        <w:jc w:val="center"/>
+        <w:rPr>
+          <w:rFonts w:ascii="Garamond" w:hAnsi="Garamond"/>
+        </w:rPr>
+      </w:pPr>
+    </w:p>
+    <w:p>
+      <w:pPr>
+        <w:spacing w:after="120"/>
+        <w:rPr>
+          <w:rFonts w:ascii="Garamond" w:hAnsi="Garamond"/>
+        </w:rPr>
+      </w:pPr>
+    </w:p>
+    <w:p>
+      <w:pPr>
+        <w:ind w:left="-567"/>
+        <w:rPr>
+          <w:rFonts w:ascii="Garamond" w:hAnsi="Garamond"/>
+        </w:rPr>
+      </w:pPr>
+    </w:p>
+    <w:p>
+      <w:pPr>
+        <w:spacing w:after="120"/>
+        <w:ind w:left="-284"/>
+        <w:rPr>
+          <w:rFonts w:ascii="Garamond" w:hAnsi="Garamond"/>
+        </w:rPr>
+      </w:pPr>
+      <w:r>
+        <w:rPr>
+          <w:rFonts w:ascii="Garamond" w:hAnsi="Garamond"/>
+        </w:rPr>
+        <w:t xml:space="preserve">{#factures} </w:t>
+      </w:r>
+    </w:p>
+    <w:p>
+      <w:pPr>
+        <w:ind w:left="-284"/>
+        <w:rPr>
+          <w:rFonts w:ascii="Garamond" w:hAnsi="Garamond"/>
+        </w:rPr>
+      </w:pPr>
+      <w:r>
+        <w:rPr>
+          <w:rFonts w:ascii="Garamond" w:hAnsi="Garamond"/>
+        </w:rPr>
+        <w:t>Facture n°{</w:t>
+      </w:r>
+      <w:proofErr w:type="spellStart"/>
+      <w:r>
+        <w:rPr>
+          <w:rFonts w:ascii="Garamond" w:hAnsi="Garamond"/>
+        </w:rPr>
+        <w:t>numero_facture</w:t>
+      </w:r>
+      <w:proofErr w:type="spellEnd"/>
+      <w:r>
+        <w:rPr>
+          <w:rFonts w:ascii="Garamond" w:hAnsi="Garamond"/>
+        </w:rPr>
+        <w:t>} du {</w:t>
+      </w:r>
+      <w:proofErr w:type="spellStart"/>
+      <w:r>
+        <w:rPr>
+          <w:rFonts w:ascii="Garamond" w:hAnsi="Garamond"/>
+        </w:rPr>
+        <w:t>date_facture</w:t>
+      </w:r>
+      <w:proofErr w:type="spellEnd"/>
+      <w:r>
+        <w:rPr>
+          <w:rFonts w:ascii="Garamond" w:hAnsi="Garamond"/>
+        </w:rPr>
+        <w:t>} d’un montant de {#</w:t>
+      </w:r>
+      <w:proofErr w:type="spellStart"/>
+      <w:proofErr w:type="gramStart"/>
+      <w:r>
+        <w:rPr>
+          <w:rFonts w:ascii="Garamond" w:hAnsi="Garamond"/>
+        </w:rPr>
+        <w:t>isFacturesHT</w:t>
+      </w:r>
+      <w:proofErr w:type="spellEnd"/>
+      <w:r>
+        <w:rPr>
+          <w:rFonts w:ascii="Garamond" w:hAnsi="Garamond"/>
+        </w:rPr>
+        <w:t>}{</w:t>
+      </w:r>
+      <w:proofErr w:type="spellStart"/>
+      <w:proofErr w:type="gramEnd"/>
+      <w:r>
+        <w:rPr>
+          <w:rFonts w:ascii="Garamond" w:hAnsi="Garamond"/>
+        </w:rPr>
+        <w:t>montant_facture_HT</w:t>
+      </w:r>
+      <w:proofErr w:type="spellEnd"/>
+      <w:r>
+        <w:rPr>
+          <w:rFonts w:ascii="Garamond" w:hAnsi="Garamond"/>
+        </w:rPr>
+        <w:t>}</w:t>
+      </w:r>
+      <w:r>
+        <w:rPr>
+          <w:rFonts w:ascii="Garamond" w:hAnsi="Garamond"/>
+        </w:rPr>
+        <w:t xml:space="preserve"> </w:t>
+      </w:r>
+      <w:r>
+        <w:rPr>
+          <w:rFonts w:ascii="Garamond" w:hAnsi="Garamond"/>
+        </w:rPr>
+        <w:t xml:space="preserve">€ </w:t>
+      </w:r>
+      <w:r>
+        <w:rPr>
+          <w:rFonts w:ascii="Garamond" w:hAnsi="Garamond"/>
+        </w:rPr>
+        <w:t>HT</w:t>
+      </w:r>
+      <w:r>
+        <w:rPr>
+          <w:rFonts w:ascii="Garamond" w:hAnsi="Garamond"/>
+        </w:rPr>
+        <w:t>{/}{#</w:t>
+      </w:r>
+      <w:proofErr w:type="spellStart"/>
+      <w:r>
+        <w:rPr>
+          <w:rFonts w:ascii="Garamond" w:hAnsi="Garamond"/>
+        </w:rPr>
+        <w:t>isFacturesTTC</w:t>
+      </w:r>
+      <w:proofErr w:type="spellEnd"/>
+      <w:r>
+        <w:rPr>
+          <w:rFonts w:ascii="Garamond" w:hAnsi="Garamond"/>
+        </w:rPr>
+        <w:t>}{</w:t>
+      </w:r>
+      <w:proofErr w:type="spellStart"/>
+      <w:r>
+        <w:rPr>
+          <w:rFonts w:ascii="Garamond" w:hAnsi="Garamond"/>
+        </w:rPr>
+        <w:t>montant_facture_TTC</w:t>
+      </w:r>
+      <w:proofErr w:type="spellEnd"/>
+      <w:r>
+        <w:rPr>
+          <w:rFonts w:ascii="Garamond" w:hAnsi="Garamond"/>
+        </w:rPr>
+        <w:t xml:space="preserve">} </w:t>
+      </w:r>
+      <w:r>
+        <w:rPr>
+          <w:rFonts w:ascii="Garamond" w:hAnsi="Garamond"/>
+        </w:rPr>
+        <w:t xml:space="preserve">€ </w:t>
+      </w:r>
+      <w:r>
+        <w:rPr>
+          <w:rFonts w:ascii="Garamond" w:hAnsi="Garamond"/>
+        </w:rPr>
+        <w:t>TTC</w:t>
+      </w:r>
+      <w:r>
+        <w:rPr>
+          <w:rFonts w:ascii="Garamond" w:hAnsi="Garamond"/>
+        </w:rPr>
+        <w:t xml:space="preserve">{/} </w:t>
+      </w:r>
+    </w:p>
+    <w:p>
+      <w:pPr>
+        <w:ind w:left="-284"/>
+        <w:rPr>
+          <w:rFonts w:ascii="Garamond" w:hAnsi="Garamond"/>
+        </w:rPr>
+      </w:pPr>
+      <w:r>
+        <w:rPr>
+          <w:rFonts w:ascii="Garamond" w:hAnsi="Garamond"/>
+        </w:rPr>
+        <w:t xml:space="preserve">Encours de </w:t>
+      </w:r>
+      <w:r>
+        <w:rPr>
+          <w:rFonts w:ascii="Garamond" w:hAnsi="Garamond"/>
+        </w:rPr>
+        <w:t>{#</w:t>
+      </w:r>
+      <w:proofErr w:type="spellStart"/>
+      <w:r>
+        <w:rPr>
+          <w:rFonts w:ascii="Garamond" w:hAnsi="Garamond"/>
+        </w:rPr>
+        <w:t>isFacturesHT</w:t>
+      </w:r>
+      <w:proofErr w:type="spellEnd"/>
+      <w:r>
+        <w:rPr>
+          <w:rFonts w:ascii="Garamond" w:hAnsi="Garamond"/>
+        </w:rPr>
+        <w:t>}</w:t>
+      </w:r>
+      <w:r>
+        <w:rPr>
+          <w:rFonts w:ascii="Garamond" w:hAnsi="Garamond"/>
+        </w:rPr>
+        <w:t>{</w:t>
+      </w:r>
+      <w:proofErr w:type="spellStart"/>
+      <w:r>
+        <w:rPr>
+          <w:rFonts w:ascii="Garamond" w:hAnsi="Garamond"/>
+        </w:rPr>
+        <w:t>montant_creance</w:t>
+      </w:r>
+      <w:proofErr w:type="spellEnd"/>
+      <w:r>
+        <w:rPr>
+          <w:rFonts w:ascii="Garamond" w:hAnsi="Garamond"/>
+        </w:rPr>
+        <w:t xml:space="preserve">} </w:t>
+      </w:r>
+      <w:r>
+        <w:rPr>
+          <w:rFonts w:ascii="Garamond" w:hAnsi="Garamond"/>
+        </w:rPr>
+        <w:t>€ HT</w:t>
+      </w:r>
+      <w:r>
+        <w:rPr>
+          <w:rFonts w:ascii="Garamond" w:hAnsi="Garamond"/>
+        </w:rPr>
+        <w:t>{/}{#</w:t>
+      </w:r>
+      <w:proofErr w:type="spellStart"/>
+      <w:r>
+        <w:rPr>
+          <w:rFonts w:ascii="Garamond" w:hAnsi="Garamond"/>
+        </w:rPr>
+        <w:t>isFactures</w:t>
+      </w:r>
+      <w:r>
+        <w:rPr>
+          <w:rFonts w:ascii="Garamond" w:hAnsi="Garamond"/>
+        </w:rPr>
+        <w:t>TTC</w:t>
+      </w:r>
+      <w:proofErr w:type="spellEnd"/>
+      <w:r>
+        <w:rPr>
+          <w:rFonts w:ascii="Garamond" w:hAnsi="Garamond"/>
+        </w:rPr>
+        <w:t>}</w:t>
+      </w:r>
+      <w:r>
+        <w:rPr>
+          <w:rFonts w:ascii="Garamond" w:hAnsi="Garamond"/>
+        </w:rPr>
+        <w:t>{</w:t>
+      </w:r>
+      <w:proofErr w:type="spellStart"/>
+      <w:r>
+        <w:rPr>
+          <w:rFonts w:ascii="Garamond" w:hAnsi="Garamond"/>
+        </w:rPr>
+        <w:t>montant_creance</w:t>
+      </w:r>
+      <w:proofErr w:type="spellEnd"/>
+      <w:r>
+        <w:rPr>
+          <w:rFonts w:ascii="Garamond" w:hAnsi="Garamond"/>
+        </w:rPr>
+        <w:t xml:space="preserve">} </w:t>
+      </w:r>
+      <w:r>
+        <w:rPr>
+          <w:rFonts w:ascii="Garamond" w:hAnsi="Garamond"/>
+        </w:rPr>
+        <w:t>€ TTC</w:t>
+      </w:r>
+      <w:r>
+        <w:rPr>
+          <w:rFonts w:ascii="Garamond" w:hAnsi="Garamond"/>
+        </w:rPr>
+        <w:t xml:space="preserve">{/} </w:t>
+      </w:r>
+      <w:r>
+        <w:rPr>
+          <w:rFonts w:ascii="Garamond" w:hAnsi="Garamond"/>
+        </w:rPr>
+        <w:t>échu le {</w:t>
+      </w:r>
+      <w:proofErr w:type="spellStart"/>
+      <w:r>
+        <w:rPr>
+          <w:rFonts w:ascii="Garamond" w:hAnsi="Garamond"/>
+        </w:rPr>
+        <w:t>echeance_facture</w:t>
+      </w:r>
+      <w:proofErr w:type="spellEnd"/>
+      <w:r>
+        <w:rPr>
+          <w:rFonts w:ascii="Garamond" w:hAnsi="Garamond"/>
+        </w:rPr>
+        <w:t>}</w:t>
+      </w:r>
       <w:bookmarkStart w:id="0" w:name="_GoBack"/>
       <w:bookmarkEnd w:id="0"/>
-      <w:r>
-        <w:rPr>
-          <w:rFonts w:ascii="Garamond" w:hAnsi="Garamond"/>
-          <w:b/>
-          <w:color w:val="404040" w:themeColor="text1" w:themeTint="BF"/>
-        </w:rPr>
-        <w:t>CALCUL</w:t>
-      </w:r>
-      <w:r>
-        <w:rPr>
-          <w:rFonts w:ascii="Garamond" w:hAnsi="Garamond"/>
-          <w:b/>
-          <w:color w:val="404040" w:themeColor="text1" w:themeTint="BF"/>
-        </w:rPr>
-        <w:t xml:space="preserve"> DES PENALITES DES RETARDS</w:t>
-      </w:r>
-    </w:p>
-    <w:p>
-      <w:pPr>
-        <w:jc w:val="center"/>
-        <w:rPr>
-          <w:rFonts w:ascii="Garamond" w:hAnsi="Garamond"/>
-          <w:b/>
-          <w:color w:val="404040" w:themeColor="text1" w:themeTint="BF"/>
-        </w:rPr>
-      </w:pPr>
-      <w:proofErr w:type="gramStart"/>
-      <w:r>
-        <w:rPr>
-          <w:rFonts w:ascii="Garamond" w:hAnsi="Garamond"/>
-          <w:b/>
-          <w:color w:val="404040" w:themeColor="text1" w:themeTint="BF"/>
-        </w:rPr>
-        <w:t>en</w:t>
-      </w:r>
-      <w:proofErr w:type="gramEnd"/>
-      <w:r>
-        <w:rPr>
-          <w:rFonts w:ascii="Garamond" w:hAnsi="Garamond"/>
-          <w:b/>
-          <w:color w:val="404040" w:themeColor="text1" w:themeTint="BF"/>
-        </w:rPr>
-        <w:t xml:space="preserve"> date du {date}</w:t>
-      </w:r>
-    </w:p>
-    <w:p>
-      <w:pPr>
-        <w:jc w:val="center"/>
-        <w:rPr>
-          <w:rFonts w:ascii="Garamond" w:hAnsi="Garamond"/>
-        </w:rPr>
-      </w:pPr>
-    </w:p>
-    <w:p>
-      <w:pPr>
-        <w:jc w:val="center"/>
-        <w:rPr>
-          <w:rFonts w:ascii="Garamond" w:hAnsi="Garamond"/>
-          <w:b/>
-          <w:color w:val="404040" w:themeColor="text1" w:themeTint="BF"/>
-        </w:rPr>
-      </w:pPr>
-      <w:r>
-        <w:rPr>
-          <w:rFonts w:ascii="Garamond" w:hAnsi="Garamond"/>
-          <w:b/>
-          <w:color w:val="404040" w:themeColor="text1" w:themeTint="BF"/>
-        </w:rPr>
-        <w:t>{</w:t>
-      </w:r>
-      <w:proofErr w:type="spellStart"/>
-      <w:proofErr w:type="gramStart"/>
-      <w:r>
-        <w:rPr>
-          <w:rFonts w:ascii="Garamond" w:hAnsi="Garamond"/>
-          <w:b/>
-          <w:color w:val="404040" w:themeColor="text1" w:themeTint="BF"/>
-        </w:rPr>
-        <w:t>denomination</w:t>
-      </w:r>
-      <w:proofErr w:type="gramEnd"/>
-      <w:r>
-        <w:rPr>
-          <w:rFonts w:ascii="Garamond" w:hAnsi="Garamond"/>
-          <w:b/>
-          <w:color w:val="404040" w:themeColor="text1" w:themeTint="BF"/>
-        </w:rPr>
-        <w:t>_sociale_creancier</w:t>
-      </w:r>
-      <w:proofErr w:type="spellEnd"/>
-      <w:r>
-        <w:rPr>
-          <w:rFonts w:ascii="Garamond" w:hAnsi="Garamond"/>
-          <w:b/>
-          <w:color w:val="404040" w:themeColor="text1" w:themeTint="BF"/>
-        </w:rPr>
-        <w:t>} c. {</w:t>
-      </w:r>
-      <w:proofErr w:type="spellStart"/>
-      <w:r>
-        <w:rPr>
-          <w:rFonts w:ascii="Garamond" w:hAnsi="Garamond"/>
-          <w:b/>
-          <w:color w:val="404040" w:themeColor="text1" w:themeTint="BF"/>
-        </w:rPr>
-        <w:t>denomination_sociale_debiteur</w:t>
-      </w:r>
-      <w:proofErr w:type="spellEnd"/>
-      <w:r>
-        <w:rPr>
-          <w:rFonts w:ascii="Garamond" w:hAnsi="Garamond"/>
-          <w:b/>
-          <w:color w:val="404040" w:themeColor="text1" w:themeTint="BF"/>
-        </w:rPr>
-        <w:t>}</w:t>
-      </w:r>
-    </w:p>
-    <w:p>
-      <w:pPr>
-        <w:jc w:val="center"/>
-        <w:rPr>
-          <w:rFonts w:ascii="Garamond" w:hAnsi="Garamond"/>
-        </w:rPr>
-      </w:pPr>
-    </w:p>
-    <w:p>
-      <w:pPr>
-        <w:spacing w:after="120"/>
-        <w:rPr>
-          <w:rFonts w:ascii="Garamond" w:hAnsi="Garamond"/>
-        </w:rPr>
-      </w:pPr>
-    </w:p>
-    <w:p>
-      <w:pPr>
-        <w:ind w:left="-567"/>
-        <w:rPr>
-          <w:rFonts w:ascii="Garamond" w:hAnsi="Garamond"/>
-        </w:rPr>
-      </w:pPr>
     </w:p>
     <w:p>
       <w:pPr>
@@ -183,319 +478,6 @@
         <w:rPr>
           <w:rFonts w:ascii="Garamond" w:hAnsi="Garamond"/>
         </w:rPr>
-        <w:t xml:space="preserve">{#factures} </w:t>
-      </w:r>
-    </w:p>
-    <w:p>
-      <w:pPr>
-        <w:ind w:left="-284"/>
-        <w:rPr>
-          <w:rFonts w:ascii="Garamond" w:hAnsi="Garamond"/>
-        </w:rPr>
-      </w:pPr>
-      <w:r>
-        <w:rPr>
-          <w:rFonts w:ascii="Garamond" w:hAnsi="Garamond"/>
-        </w:rPr>
-        <w:t>Facture n°{</w:t>
-      </w:r>
-      <w:proofErr w:type="spellStart"/>
-      <w:r>
-        <w:rPr>
-          <w:rFonts w:ascii="Garamond" w:hAnsi="Garamond"/>
-        </w:rPr>
-        <w:t>numero_facture</w:t>
-      </w:r>
-      <w:proofErr w:type="spellEnd"/>
-      <w:r>
-        <w:rPr>
-          <w:rFonts w:ascii="Garamond" w:hAnsi="Garamond"/>
-        </w:rPr>
-        <w:t>} du {</w:t>
-      </w:r>
-      <w:proofErr w:type="spellStart"/>
-      <w:r>
-        <w:rPr>
-          <w:rFonts w:ascii="Garamond" w:hAnsi="Garamond"/>
-        </w:rPr>
-        <w:t>date_facture</w:t>
-      </w:r>
-      <w:proofErr w:type="spellEnd"/>
-      <w:r>
-        <w:rPr>
-          <w:rFonts w:ascii="Garamond" w:hAnsi="Garamond"/>
-        </w:rPr>
-        <w:t>} d’un montant de {#</w:t>
-      </w:r>
-      <w:proofErr w:type="spellStart"/>
-      <w:proofErr w:type="gramStart"/>
-      <w:r>
-        <w:rPr>
-          <w:rFonts w:ascii="Garamond" w:hAnsi="Garamond"/>
-        </w:rPr>
-        <w:t>isFacturesHT</w:t>
-      </w:r>
-      <w:proofErr w:type="spellEnd"/>
-      <w:r>
-        <w:rPr>
-          <w:rFonts w:ascii="Garamond" w:hAnsi="Garamond"/>
-        </w:rPr>
-        <w:t>}{</w:t>
-      </w:r>
-      <w:proofErr w:type="spellStart"/>
-      <w:proofErr w:type="gramEnd"/>
-      <w:r>
-        <w:rPr>
-          <w:rFonts w:ascii="Garamond" w:hAnsi="Garamond"/>
-        </w:rPr>
-        <w:t>montant_facture_HT</w:t>
-      </w:r>
-      <w:proofErr w:type="spellEnd"/>
-      <w:r>
-        <w:rPr>
-          <w:rFonts w:ascii="Garamond" w:hAnsi="Garamond"/>
-        </w:rPr>
-        <w:t>}</w:t>
-      </w:r>
-      <w:r>
-        <w:rPr>
-          <w:rFonts w:ascii="Garamond" w:hAnsi="Garamond"/>
-        </w:rPr>
-        <w:t xml:space="preserve"> </w:t>
-      </w:r>
-      <w:r>
-        <w:rPr>
-          <w:rFonts w:ascii="Garamond" w:hAnsi="Garamond"/>
-        </w:rPr>
-        <w:t xml:space="preserve">€ </w:t>
-      </w:r>
-      <w:r>
-        <w:rPr>
-          <w:rFonts w:ascii="Garamond" w:hAnsi="Garamond"/>
-        </w:rPr>
-        <w:t>HT</w:t>
-      </w:r>
-      <w:r>
-        <w:rPr>
-          <w:rFonts w:ascii="Garamond" w:hAnsi="Garamond"/>
-        </w:rPr>
-        <w:t>{/}{#</w:t>
-      </w:r>
-      <w:proofErr w:type="spellStart"/>
-      <w:r>
-        <w:rPr>
-          <w:rFonts w:ascii="Garamond" w:hAnsi="Garamond"/>
-        </w:rPr>
-        <w:t>isFacturesTTC</w:t>
-      </w:r>
-      <w:proofErr w:type="spellEnd"/>
-      <w:r>
-        <w:rPr>
-          <w:rFonts w:ascii="Garamond" w:hAnsi="Garamond"/>
-        </w:rPr>
-        <w:t>}{</w:t>
-      </w:r>
-      <w:proofErr w:type="spellStart"/>
-      <w:r>
-        <w:rPr>
-          <w:rFonts w:ascii="Garamond" w:hAnsi="Garamond"/>
-        </w:rPr>
-        <w:t>montant_facture_TTC</w:t>
-      </w:r>
-      <w:proofErr w:type="spellEnd"/>
-      <w:r>
-        <w:rPr>
-          <w:rFonts w:ascii="Garamond" w:hAnsi="Garamond"/>
-        </w:rPr>
-        <w:t xml:space="preserve">} </w:t>
-      </w:r>
-      <w:r>
-        <w:rPr>
-          <w:rFonts w:ascii="Garamond" w:hAnsi="Garamond"/>
-        </w:rPr>
-        <w:t xml:space="preserve">€ </w:t>
-      </w:r>
-      <w:r>
-        <w:rPr>
-          <w:rFonts w:ascii="Garamond" w:hAnsi="Garamond"/>
-        </w:rPr>
-        <w:t>TTC</w:t>
-      </w:r>
-      <w:r>
-        <w:rPr>
-          <w:rFonts w:ascii="Garamond" w:hAnsi="Garamond"/>
-        </w:rPr>
-        <w:t xml:space="preserve">{/} </w:t>
-      </w:r>
-    </w:p>
-    <w:p>
-      <w:pPr>
-        <w:ind w:left="-284"/>
-        <w:rPr>
-          <w:rFonts w:ascii="Garamond" w:hAnsi="Garamond"/>
-        </w:rPr>
-      </w:pPr>
-    </w:p>
-    <w:p>
-      <w:pPr>
-        <w:ind w:left="-284"/>
-        <w:rPr>
-          <w:rFonts w:ascii="Garamond" w:hAnsi="Garamond"/>
-        </w:rPr>
-      </w:pPr>
-      <w:r>
-        <w:rPr>
-          <w:rFonts w:ascii="Garamond" w:hAnsi="Garamond"/>
-        </w:rPr>
-        <w:t xml:space="preserve">Encours de </w:t>
-      </w:r>
-      <w:r>
-        <w:rPr>
-          <w:rFonts w:ascii="Garamond" w:hAnsi="Garamond"/>
-        </w:rPr>
-        <w:t>{#</w:t>
-      </w:r>
-      <w:proofErr w:type="spellStart"/>
-      <w:proofErr w:type="gramStart"/>
-      <w:r>
-        <w:rPr>
-          <w:rFonts w:ascii="Garamond" w:hAnsi="Garamond"/>
-        </w:rPr>
-        <w:t>isFacturesHT</w:t>
-      </w:r>
-      <w:proofErr w:type="spellEnd"/>
-      <w:r>
-        <w:rPr>
-          <w:rFonts w:ascii="Garamond" w:hAnsi="Garamond"/>
-        </w:rPr>
-        <w:t>}</w:t>
-      </w:r>
-      <w:r>
-        <w:rPr>
-          <w:rFonts w:ascii="Garamond" w:hAnsi="Garamond"/>
-        </w:rPr>
-        <w:t>{</w:t>
-      </w:r>
-      <w:proofErr w:type="spellStart"/>
-      <w:proofErr w:type="gramEnd"/>
-      <w:r>
-        <w:rPr>
-          <w:rFonts w:ascii="Garamond" w:hAnsi="Garamond"/>
-        </w:rPr>
-        <w:t>montant_creance</w:t>
-      </w:r>
-      <w:proofErr w:type="spellEnd"/>
-      <w:r>
-        <w:rPr>
-          <w:rFonts w:ascii="Garamond" w:hAnsi="Garamond"/>
-        </w:rPr>
-        <w:t xml:space="preserve">} </w:t>
-      </w:r>
-      <w:r>
-        <w:rPr>
-          <w:rFonts w:ascii="Garamond" w:hAnsi="Garamond"/>
-        </w:rPr>
-        <w:t>€ HT</w:t>
-      </w:r>
-      <w:r>
-        <w:rPr>
-          <w:rFonts w:ascii="Garamond" w:hAnsi="Garamond"/>
-        </w:rPr>
-        <w:t>{/}{#</w:t>
-      </w:r>
-      <w:proofErr w:type="spellStart"/>
-      <w:r>
-        <w:rPr>
-          <w:rFonts w:ascii="Garamond" w:hAnsi="Garamond"/>
-        </w:rPr>
-        <w:t>isFactures</w:t>
-      </w:r>
-      <w:r>
-        <w:rPr>
-          <w:rFonts w:ascii="Garamond" w:hAnsi="Garamond"/>
-        </w:rPr>
-        <w:t>TTC</w:t>
-      </w:r>
-      <w:proofErr w:type="spellEnd"/>
-      <w:r>
-        <w:rPr>
-          <w:rFonts w:ascii="Garamond" w:hAnsi="Garamond"/>
-        </w:rPr>
-        <w:t>}</w:t>
-      </w:r>
-      <w:r>
-        <w:rPr>
-          <w:rFonts w:ascii="Garamond" w:hAnsi="Garamond"/>
-        </w:rPr>
-        <w:t>{</w:t>
-      </w:r>
-      <w:proofErr w:type="spellStart"/>
-      <w:r>
-        <w:rPr>
-          <w:rFonts w:ascii="Garamond" w:hAnsi="Garamond"/>
-        </w:rPr>
-        <w:t>montant_creance</w:t>
-      </w:r>
-      <w:proofErr w:type="spellEnd"/>
-      <w:r>
-        <w:rPr>
-          <w:rFonts w:ascii="Garamond" w:hAnsi="Garamond"/>
-        </w:rPr>
-        <w:t xml:space="preserve">} </w:t>
-      </w:r>
-      <w:r>
-        <w:rPr>
-          <w:rFonts w:ascii="Garamond" w:hAnsi="Garamond"/>
-        </w:rPr>
-        <w:t>€ TTC</w:t>
-      </w:r>
-      <w:r>
-        <w:rPr>
-          <w:rFonts w:ascii="Garamond" w:hAnsi="Garamond"/>
-        </w:rPr>
-        <w:t xml:space="preserve">{/} </w:t>
-      </w:r>
-      <w:r>
-        <w:rPr>
-          <w:rFonts w:ascii="Garamond" w:hAnsi="Garamond"/>
-        </w:rPr>
-        <w:t>échu le {</w:t>
-      </w:r>
-      <w:proofErr w:type="spellStart"/>
-      <w:r>
-        <w:rPr>
-          <w:rFonts w:ascii="Garamond" w:hAnsi="Garamond"/>
-        </w:rPr>
-        <w:t>echeance_facture</w:t>
-      </w:r>
-      <w:proofErr w:type="spellEnd"/>
-      <w:r>
-        <w:rPr>
-          <w:rFonts w:ascii="Garamond" w:hAnsi="Garamond"/>
-        </w:rPr>
-        <w:t>}</w:t>
-      </w:r>
-    </w:p>
-    <w:p>
-      <w:pPr>
-        <w:ind w:left="-284"/>
-        <w:rPr>
-          <w:rFonts w:ascii="Garamond" w:hAnsi="Garamond"/>
-        </w:rPr>
-      </w:pPr>
-    </w:p>
-    <w:p>
-      <w:pPr>
-        <w:spacing w:after="120"/>
-        <w:ind w:left="-284"/>
-        <w:rPr>
-          <w:rFonts w:ascii="Garamond" w:hAnsi="Garamond"/>
-        </w:rPr>
-      </w:pPr>
-      <w:r>
-        <w:rPr>
-          <w:rFonts w:ascii="Garamond" w:hAnsi="Garamond"/>
-        </w:rPr>
         <w:t>Taux d’intérêt = Taux BCE majoré {#</w:t>
       </w:r>
       <w:proofErr w:type="gramStart"/>
@@ -522,7 +504,7 @@
     </w:p>
     <w:tbl>
       <w:tblPr>
-        <w:tblStyle w:val="TableGrid"/>
+        <w:tblStyle w:val="Grilledutableau"/>
         <w:tblpPr w:leftFromText="141" w:rightFromText="141" w:vertAnchor="text" w:horzAnchor="margin" w:tblpXSpec="center" w:tblpY="495"/>
         <w:tblW w:w="10627" w:type="dxa"/>
         <w:tblLayout w:type="fixed"/>
@@ -1356,7 +1338,7 @@
 </file>
 
 <file path=word/endnotes.xml><?xml version="1.0" encoding="utf-8"?>
-<w:endnotes xmlns:wpc="http://schemas.microsoft.com/office/word/2010/wordprocessingCanvas" xmlns:cx="http://schemas.microsoft.com/office/drawing/2014/chartex" xmlns:cx1="http://schemas.microsoft.com/office/drawing/2015/9/8/chartex" xmlns:mc="http://schemas.openxmlformats.org/markup-compatibility/2006" xmlns:o="urn:schemas-microsoft-com:office:office" xmlns:r="http://schemas.openxmlformats.org/officeDocument/2006/relationships" xmlns:m="http://schemas.openxmlformats.org/officeDocument/2006/math" xmlns:v="urn:schemas-microsoft-com:vml" xmlns:wp14="http://schemas.microsoft.com/office/word/2010/wordprocessingDrawing" xmlns:wp="http://schemas.openxmlformats.org/drawingml/2006/wordprocessingDrawing" xmlns:w10="urn:schemas-microsoft-com:office:word" xmlns:w="http://schemas.openxmlformats.org/wordprocessingml/2006/main" xmlns:w14="http://schemas.microsoft.com/office/word/2010/wordml" xmlns:w15="http://schemas.microsoft.com/office/word/2012/wordml" xmlns:w16se="http://schemas.microsoft.com/office/word/2015/wordml/symex" xmlns:wpg="http://schemas.microsoft.com/office/word/2010/wordprocessingGroup" xmlns:wpi="http://schemas.microsoft.com/office/word/2010/wordprocessingInk" xmlns:wne="http://schemas.microsoft.com/office/word/2006/wordml" xmlns:wps="http://schemas.microsoft.com/office/word/2010/wordprocessingShape" mc:Ignorable="w14 w15 w16se wp14">
+<w:endnotes xmlns:wpc="http://schemas.microsoft.com/office/word/2010/wordprocessingCanvas" xmlns:cx="http://schemas.microsoft.com/office/drawing/2014/chartex" xmlns:cx1="http://schemas.microsoft.com/office/drawing/2015/9/8/chartex" xmlns:cx2="http://schemas.microsoft.com/office/drawing/2015/10/21/chartex" xmlns:cx3="http://schemas.microsoft.com/office/drawing/2016/5/9/chartex" xmlns:cx4="http://schemas.microsoft.com/office/drawing/2016/5/10/chartex" xmlns:cx5="http://schemas.microsoft.com/office/drawing/2016/5/11/chartex" xmlns:cx6="http://schemas.microsoft.com/office/drawing/2016/5/12/chartex" xmlns:cx7="http://schemas.microsoft.com/office/drawing/2016/5/13/chartex" xmlns:cx8="http://schemas.microsoft.com/office/drawing/2016/5/14/chartex" xmlns:mc="http://schemas.openxmlformats.org/markup-compatibility/2006" xmlns:aink="http://schemas.microsoft.com/office/drawing/2016/ink" xmlns:am3d="http://schemas.microsoft.com/office/drawing/2017/model3d" xmlns:o="urn:schemas-microsoft-com:office:office" xmlns:r="http://schemas.openxmlformats.org/officeDocument/2006/relationships" xmlns:m="http://schemas.openxmlformats.org/officeDocument/2006/math" xmlns:v="urn:schemas-microsoft-com:vml" xmlns:wp14="http://schemas.microsoft.com/office/word/2010/wordprocessingDrawing" xmlns:wp="http://schemas.openxmlformats.org/drawingml/2006/wordprocessingDrawing" xmlns:w10="urn:schemas-microsoft-com:office:word" xmlns:w="http://schemas.openxmlformats.org/wordprocessingml/2006/main" xmlns:w14="http://schemas.microsoft.com/office/word/2010/wordml" xmlns:w15="http://schemas.microsoft.com/office/word/2012/wordml" xmlns:w16cid="http://schemas.microsoft.com/office/word/2016/wordml/cid" xmlns:w16se="http://schemas.microsoft.com/office/word/2015/wordml/symex" xmlns:wpg="http://schemas.microsoft.com/office/word/2010/wordprocessingGroup" xmlns:wpi="http://schemas.microsoft.com/office/word/2010/wordprocessingInk" xmlns:wne="http://schemas.microsoft.com/office/word/2006/wordml" xmlns:wps="http://schemas.microsoft.com/office/word/2010/wordprocessingShape" mc:Ignorable="w14 w15 w16se w16cid wp14">
   <w:endnote w:type="separator" w:id="-1">
     <w:p>
       <w:r>
@@ -1375,15 +1357,15 @@
 </file>
 
 <file path=word/footer1.xml><?xml version="1.0" encoding="utf-8"?>
-<w:ftr xmlns:wpc="http://schemas.microsoft.com/office/word/2010/wordprocessingCanvas" xmlns:cx="http://schemas.microsoft.com/office/drawing/2014/chartex" xmlns:cx1="http://schemas.microsoft.com/office/drawing/2015/9/8/chartex" xmlns:mc="http://schemas.openxmlformats.org/markup-compatibility/2006" xmlns:o="urn:schemas-microsoft-com:office:office" xmlns:r="http://schemas.openxmlformats.org/officeDocument/2006/relationships" xmlns:m="http://schemas.openxmlformats.org/officeDocument/2006/math" xmlns:v="urn:schemas-microsoft-com:vml" xmlns:wp14="http://schemas.microsoft.com/office/word/2010/wordprocessingDrawing" xmlns:wp="http://schemas.openxmlformats.org/drawingml/2006/wordprocessingDrawing" xmlns:w10="urn:schemas-microsoft-com:office:word" xmlns:w="http://schemas.openxmlformats.org/wordprocessingml/2006/main" xmlns:w14="http://schemas.microsoft.com/office/word/2010/wordml" xmlns:w15="http://schemas.microsoft.com/office/word/2012/wordml" xmlns:w16se="http://schemas.microsoft.com/office/word/2015/wordml/symex" xmlns:wpg="http://schemas.microsoft.com/office/word/2010/wordprocessingGroup" xmlns:wpi="http://schemas.microsoft.com/office/word/2010/wordprocessingInk" xmlns:wne="http://schemas.microsoft.com/office/word/2006/wordml" xmlns:wps="http://schemas.microsoft.com/office/word/2010/wordprocessingShape" mc:Ignorable="w14 w15 w16se wp14">
+<w:ftr xmlns:wpc="http://schemas.microsoft.com/office/word/2010/wordprocessingCanvas" xmlns:cx="http://schemas.microsoft.com/office/drawing/2014/chartex" xmlns:cx1="http://schemas.microsoft.com/office/drawing/2015/9/8/chartex" xmlns:cx2="http://schemas.microsoft.com/office/drawing/2015/10/21/chartex" xmlns:cx3="http://schemas.microsoft.com/office/drawing/2016/5/9/chartex" xmlns:cx4="http://schemas.microsoft.com/office/drawing/2016/5/10/chartex" xmlns:cx5="http://schemas.microsoft.com/office/drawing/2016/5/11/chartex" xmlns:cx6="http://schemas.microsoft.com/office/drawing/2016/5/12/chartex" xmlns:cx7="http://schemas.microsoft.com/office/drawing/2016/5/13/chartex" xmlns:cx8="http://schemas.microsoft.com/office/drawing/2016/5/14/chartex" xmlns:mc="http://schemas.openxmlformats.org/markup-compatibility/2006" xmlns:aink="http://schemas.microsoft.com/office/drawing/2016/ink" xmlns:am3d="http://schemas.microsoft.com/office/drawing/2017/model3d" xmlns:o="urn:schemas-microsoft-com:office:office" xmlns:r="http://schemas.openxmlformats.org/officeDocument/2006/relationships" xmlns:m="http://schemas.openxmlformats.org/officeDocument/2006/math" xmlns:v="urn:schemas-microsoft-com:vml" xmlns:wp14="http://schemas.microsoft.com/office/word/2010/wordprocessingDrawing" xmlns:wp="http://schemas.openxmlformats.org/drawingml/2006/wordprocessingDrawing" xmlns:w10="urn:schemas-microsoft-com:office:word" xmlns:w="http://schemas.openxmlformats.org/wordprocessingml/2006/main" xmlns:w14="http://schemas.microsoft.com/office/word/2010/wordml" xmlns:w15="http://schemas.microsoft.com/office/word/2012/wordml" xmlns:w16cid="http://schemas.microsoft.com/office/word/2016/wordml/cid" xmlns:w16se="http://schemas.microsoft.com/office/word/2015/wordml/symex" xmlns:wpg="http://schemas.microsoft.com/office/word/2010/wordprocessingGroup" xmlns:wpi="http://schemas.microsoft.com/office/word/2010/wordprocessingInk" xmlns:wne="http://schemas.microsoft.com/office/word/2006/wordml" xmlns:wps="http://schemas.microsoft.com/office/word/2010/wordprocessingShape" mc:Ignorable="w14 w15 w16se w16cid wp14">
   <w:p>
     <w:pPr>
-      <w:pStyle w:val="Footer"/>
+      <w:pStyle w:val="Pieddepage"/>
     </w:pPr>
   </w:p>
   <w:p>
     <w:pPr>
-      <w:pStyle w:val="Footer"/>
+      <w:pStyle w:val="Pieddepage"/>
     </w:pPr>
     <w:r>
       <w:rPr>
@@ -1431,7 +1413,7 @@
 </file>
 
 <file path=word/footnotes.xml><?xml version="1.0" encoding="utf-8"?>
-<w:footnotes xmlns:wpc="http://schemas.microsoft.com/office/word/2010/wordprocessingCanvas" xmlns:cx="http://schemas.microsoft.com/office/drawing/2014/chartex" xmlns:cx1="http://schemas.microsoft.com/office/drawing/2015/9/8/chartex" xmlns:mc="http://schemas.openxmlformats.org/markup-compatibility/2006" xmlns:o="urn:schemas-microsoft-com:office:office" xmlns:r="http://schemas.openxmlformats.org/officeDocument/2006/relationships" xmlns:m="http://schemas.openxmlformats.org/officeDocument/2006/math" xmlns:v="urn:schemas-microsoft-com:vml" xmlns:wp14="http://schemas.microsoft.com/office/word/2010/wordprocessingDrawing" xmlns:wp="http://schemas.openxmlformats.org/drawingml/2006/wordprocessingDrawing" xmlns:w10="urn:schemas-microsoft-com:office:word" xmlns:w="http://schemas.openxmlformats.org/wordprocessingml/2006/main" xmlns:w14="http://schemas.microsoft.com/office/word/2010/wordml" xmlns:w15="http://schemas.microsoft.com/office/word/2012/wordml" xmlns:w16se="http://schemas.microsoft.com/office/word/2015/wordml/symex" xmlns:wpg="http://schemas.microsoft.com/office/word/2010/wordprocessingGroup" xmlns:wpi="http://schemas.microsoft.com/office/word/2010/wordprocessingInk" xmlns:wne="http://schemas.microsoft.com/office/word/2006/wordml" xmlns:wps="http://schemas.microsoft.com/office/word/2010/wordprocessingShape" mc:Ignorable="w14 w15 w16se wp14">
+<w:footnotes xmlns:wpc="http://schemas.microsoft.com/office/word/2010/wordprocessingCanvas" xmlns:cx="http://schemas.microsoft.com/office/drawing/2014/chartex" xmlns:cx1="http://schemas.microsoft.com/office/drawing/2015/9/8/chartex" xmlns:cx2="http://schemas.microsoft.com/office/drawing/2015/10/21/chartex" xmlns:cx3="http://schemas.microsoft.com/office/drawing/2016/5/9/chartex" xmlns:cx4="http://schemas.microsoft.com/office/drawing/2016/5/10/chartex" xmlns:cx5="http://schemas.microsoft.com/office/drawing/2016/5/11/chartex" xmlns:cx6="http://schemas.microsoft.com/office/drawing/2016/5/12/chartex" xmlns:cx7="http://schemas.microsoft.com/office/drawing/2016/5/13/chartex" xmlns:cx8="http://schemas.microsoft.com/office/drawing/2016/5/14/chartex" xmlns:mc="http://schemas.openxmlformats.org/markup-compatibility/2006" xmlns:aink="http://schemas.microsoft.com/office/drawing/2016/ink" xmlns:am3d="http://schemas.microsoft.com/office/drawing/2017/model3d" xmlns:o="urn:schemas-microsoft-com:office:office" xmlns:r="http://schemas.openxmlformats.org/officeDocument/2006/relationships" xmlns:m="http://schemas.openxmlformats.org/officeDocument/2006/math" xmlns:v="urn:schemas-microsoft-com:vml" xmlns:wp14="http://schemas.microsoft.com/office/word/2010/wordprocessingDrawing" xmlns:wp="http://schemas.openxmlformats.org/drawingml/2006/wordprocessingDrawing" xmlns:w10="urn:schemas-microsoft-com:office:word" xmlns:w="http://schemas.openxmlformats.org/wordprocessingml/2006/main" xmlns:w14="http://schemas.microsoft.com/office/word/2010/wordml" xmlns:w15="http://schemas.microsoft.com/office/word/2012/wordml" xmlns:w16cid="http://schemas.microsoft.com/office/word/2016/wordml/cid" xmlns:w16se="http://schemas.microsoft.com/office/word/2015/wordml/symex" xmlns:wpg="http://schemas.microsoft.com/office/word/2010/wordprocessingGroup" xmlns:wpi="http://schemas.microsoft.com/office/word/2010/wordprocessingInk" xmlns:wne="http://schemas.microsoft.com/office/word/2006/wordml" xmlns:wps="http://schemas.microsoft.com/office/word/2010/wordprocessingShape" mc:Ignorable="w14 w15 w16se w16cid wp14">
   <w:footnote w:type="separator" w:id="-1">
     <w:p>
       <w:r>
@@ -1450,10 +1432,10 @@
 </file>
 
 <file path=word/header1.xml><?xml version="1.0" encoding="utf-8"?>
-<w:hdr xmlns:wpc="http://schemas.microsoft.com/office/word/2010/wordprocessingCanvas" xmlns:cx="http://schemas.microsoft.com/office/drawing/2014/chartex" xmlns:cx1="http://schemas.microsoft.com/office/drawing/2015/9/8/chartex" xmlns:mc="http://schemas.openxmlformats.org/markup-compatibility/2006" xmlns:o="urn:schemas-microsoft-com:office:office" xmlns:r="http://schemas.openxmlformats.org/officeDocument/2006/relationships" xmlns:m="http://schemas.openxmlformats.org/officeDocument/2006/math" xmlns:v="urn:schemas-microsoft-com:vml" xmlns:wp14="http://schemas.microsoft.com/office/word/2010/wordprocessingDrawing" xmlns:wp="http://schemas.openxmlformats.org/drawingml/2006/wordprocessingDrawing" xmlns:w10="urn:schemas-microsoft-com:office:word" xmlns:w="http://schemas.openxmlformats.org/wordprocessingml/2006/main" xmlns:w14="http://schemas.microsoft.com/office/word/2010/wordml" xmlns:w15="http://schemas.microsoft.com/office/word/2012/wordml" xmlns:w16se="http://schemas.microsoft.com/office/word/2015/wordml/symex" xmlns:wpg="http://schemas.microsoft.com/office/word/2010/wordprocessingGroup" xmlns:wpi="http://schemas.microsoft.com/office/word/2010/wordprocessingInk" xmlns:wne="http://schemas.microsoft.com/office/word/2006/wordml" xmlns:wps="http://schemas.microsoft.com/office/word/2010/wordprocessingShape" mc:Ignorable="w14 w15 w16se wp14">
+<w:hdr xmlns:wpc="http://schemas.microsoft.com/office/word/2010/wordprocessingCanvas" xmlns:cx="http://schemas.microsoft.com/office/drawing/2014/chartex" xmlns:cx1="http://schemas.microsoft.com/office/drawing/2015/9/8/chartex" xmlns:cx2="http://schemas.microsoft.com/office/drawing/2015/10/21/chartex" xmlns:cx3="http://schemas.microsoft.com/office/drawing/2016/5/9/chartex" xmlns:cx4="http://schemas.microsoft.com/office/drawing/2016/5/10/chartex" xmlns:cx5="http://schemas.microsoft.com/office/drawing/2016/5/11/chartex" xmlns:cx6="http://schemas.microsoft.com/office/drawing/2016/5/12/chartex" xmlns:cx7="http://schemas.microsoft.com/office/drawing/2016/5/13/chartex" xmlns:cx8="http://schemas.microsoft.com/office/drawing/2016/5/14/chartex" xmlns:mc="http://schemas.openxmlformats.org/markup-compatibility/2006" xmlns:aink="http://schemas.microsoft.com/office/drawing/2016/ink" xmlns:am3d="http://schemas.microsoft.com/office/drawing/2017/model3d" xmlns:o="urn:schemas-microsoft-com:office:office" xmlns:r="http://schemas.openxmlformats.org/officeDocument/2006/relationships" xmlns:m="http://schemas.openxmlformats.org/officeDocument/2006/math" xmlns:v="urn:schemas-microsoft-com:vml" xmlns:wp14="http://schemas.microsoft.com/office/word/2010/wordprocessingDrawing" xmlns:wp="http://schemas.openxmlformats.org/drawingml/2006/wordprocessingDrawing" xmlns:w10="urn:schemas-microsoft-com:office:word" xmlns:w="http://schemas.openxmlformats.org/wordprocessingml/2006/main" xmlns:w14="http://schemas.microsoft.com/office/word/2010/wordml" xmlns:w15="http://schemas.microsoft.com/office/word/2012/wordml" xmlns:w16cid="http://schemas.microsoft.com/office/word/2016/wordml/cid" xmlns:w16se="http://schemas.microsoft.com/office/word/2015/wordml/symex" xmlns:wpg="http://schemas.microsoft.com/office/word/2010/wordprocessingGroup" xmlns:wpi="http://schemas.microsoft.com/office/word/2010/wordprocessingInk" xmlns:wne="http://schemas.microsoft.com/office/word/2006/wordml" xmlns:wps="http://schemas.microsoft.com/office/word/2010/wordprocessingShape" mc:Ignorable="w14 w15 w16se w16cid wp14">
   <w:p>
     <w:pPr>
-      <w:pStyle w:val="Header"/>
+      <w:pStyle w:val="En-tte"/>
       <w:tabs>
         <w:tab w:val="clear" w:pos="4536"/>
         <w:tab w:val="left" w:pos="4416"/>
@@ -1467,10 +1449,10 @@
 </file>
 
 <file path=word/header2.xml><?xml version="1.0" encoding="utf-8"?>
-<w:hdr xmlns:wpc="http://schemas.microsoft.com/office/word/2010/wordprocessingCanvas" xmlns:cx="http://schemas.microsoft.com/office/drawing/2014/chartex" xmlns:cx1="http://schemas.microsoft.com/office/drawing/2015/9/8/chartex" xmlns:mc="http://schemas.openxmlformats.org/markup-compatibility/2006" xmlns:o="urn:schemas-microsoft-com:office:office" xmlns:r="http://schemas.openxmlformats.org/officeDocument/2006/relationships" xmlns:m="http://schemas.openxmlformats.org/officeDocument/2006/math" xmlns:v="urn:schemas-microsoft-com:vml" xmlns:wp14="http://schemas.microsoft.com/office/word/2010/wordprocessingDrawing" xmlns:wp="http://schemas.openxmlformats.org/drawingml/2006/wordprocessingDrawing" xmlns:w10="urn:schemas-microsoft-com:office:word" xmlns:w="http://schemas.openxmlformats.org/wordprocessingml/2006/main" xmlns:w14="http://schemas.microsoft.com/office/word/2010/wordml" xmlns:w15="http://schemas.microsoft.com/office/word/2012/wordml" xmlns:w16se="http://schemas.microsoft.com/office/word/2015/wordml/symex" xmlns:wpg="http://schemas.microsoft.com/office/word/2010/wordprocessingGroup" xmlns:wpi="http://schemas.microsoft.com/office/word/2010/wordprocessingInk" xmlns:wne="http://schemas.microsoft.com/office/word/2006/wordml" xmlns:wps="http://schemas.microsoft.com/office/word/2010/wordprocessingShape" mc:Ignorable="w14 w15 w16se wp14">
+<w:hdr xmlns:wpc="http://schemas.microsoft.com/office/word/2010/wordprocessingCanvas" xmlns:cx="http://schemas.microsoft.com/office/drawing/2014/chartex" xmlns:cx1="http://schemas.microsoft.com/office/drawing/2015/9/8/chartex" xmlns:cx2="http://schemas.microsoft.com/office/drawing/2015/10/21/chartex" xmlns:cx3="http://schemas.microsoft.com/office/drawing/2016/5/9/chartex" xmlns:cx4="http://schemas.microsoft.com/office/drawing/2016/5/10/chartex" xmlns:cx5="http://schemas.microsoft.com/office/drawing/2016/5/11/chartex" xmlns:cx6="http://schemas.microsoft.com/office/drawing/2016/5/12/chartex" xmlns:cx7="http://schemas.microsoft.com/office/drawing/2016/5/13/chartex" xmlns:cx8="http://schemas.microsoft.com/office/drawing/2016/5/14/chartex" xmlns:mc="http://schemas.openxmlformats.org/markup-compatibility/2006" xmlns:aink="http://schemas.microsoft.com/office/drawing/2016/ink" xmlns:am3d="http://schemas.microsoft.com/office/drawing/2017/model3d" xmlns:o="urn:schemas-microsoft-com:office:office" xmlns:r="http://schemas.openxmlformats.org/officeDocument/2006/relationships" xmlns:m="http://schemas.openxmlformats.org/officeDocument/2006/math" xmlns:v="urn:schemas-microsoft-com:vml" xmlns:wp14="http://schemas.microsoft.com/office/word/2010/wordprocessingDrawing" xmlns:wp="http://schemas.openxmlformats.org/drawingml/2006/wordprocessingDrawing" xmlns:w10="urn:schemas-microsoft-com:office:word" xmlns:w="http://schemas.openxmlformats.org/wordprocessingml/2006/main" xmlns:w14="http://schemas.microsoft.com/office/word/2010/wordml" xmlns:w15="http://schemas.microsoft.com/office/word/2012/wordml" xmlns:w16cid="http://schemas.microsoft.com/office/word/2016/wordml/cid" xmlns:w16se="http://schemas.microsoft.com/office/word/2015/wordml/symex" xmlns:wpg="http://schemas.microsoft.com/office/word/2010/wordprocessingGroup" xmlns:wpi="http://schemas.microsoft.com/office/word/2010/wordprocessingInk" xmlns:wne="http://schemas.microsoft.com/office/word/2006/wordml" xmlns:wps="http://schemas.microsoft.com/office/word/2010/wordprocessingShape" mc:Ignorable="w14 w15 w16se w16cid wp14">
   <w:p>
     <w:pPr>
-      <w:pStyle w:val="Header"/>
+      <w:pStyle w:val="En-tte"/>
     </w:pPr>
     <w:r>
       <w:rPr>
@@ -1497,7 +1479,7 @@
           <v:path o:extrusionok="f" gradientshapeok="t" o:connecttype="rect"/>
           <o:lock v:ext="edit" aspectratio="t"/>
         </v:shapetype>
-        <v:shape id="WordPictureWatermark3" o:spid="_x0000_s2049" type="#_x0000_t75" style="position:absolute;margin-left:-75.8pt;margin-top:-75.8pt;width:595.3pt;height:841.9pt;z-index:-251658752;mso-wrap-edited:f;mso-position-horizontal-relative:margin;mso-position-vertical-relative:margin" wrapcoords="9059 1193 8977 1385 10800 1500 10120 1500 10120 1731 10800 1808 10800 19965 2312 19984 2258 20196 2965 20273 2285 20273 2312 20465 5767 20504 12840 20504 19233 20465 19288 20234 19260 20004 10773 19965 10800 1808 11426 1731 11426 1577 10800 1500 12568 1366 12595 1212 11290 1193 9059 1193">
+        <v:shape id="WordPictureWatermark3" o:spid="_x0000_s2049" type="#_x0000_t75" alt="aa-carta-intestata" style="position:absolute;margin-left:-75.8pt;margin-top:-75.8pt;width:595.3pt;height:841.9pt;z-index:-251658752;mso-wrap-edited:f;mso-width-percent:0;mso-height-percent:0;mso-position-horizontal-relative:margin;mso-position-vertical-relative:margin;mso-width-percent:0;mso-height-percent:0" wrapcoords="9059 1193 8977 1385 10800 1500 10120 1500 10120 1731 10800 1808 10800 19965 2312 19984 2258 20196 2965 20273 2285 20273 2312 20465 5767 20504 12840 20504 19233 20465 19288 20234 19260 20004 10773 19965 10800 1808 11426 1731 11426 1577 10800 1500 12568 1366 12595 1212 11290 1193 9059 1193">
           <v:imagedata r:id="rId1" o:title="aa-carta-intestata"/>
           <w10:wrap anchorx="margin" anchory="margin"/>
         </v:shape>
@@ -1508,7 +1490,7 @@
 </file>
 
 <file path=word/styles.xml><?xml version="1.0" encoding="utf-8"?>
-<w:styles xmlns:mc="http://schemas.openxmlformats.org/markup-compatibility/2006" xmlns:r="http://schemas.openxmlformats.org/officeDocument/2006/relationships" xmlns:w="http://schemas.openxmlformats.org/wordprocessingml/2006/main" xmlns:w14="http://schemas.microsoft.com/office/word/2010/wordml" xmlns:w15="http://schemas.microsoft.com/office/word/2012/wordml" xmlns:w16se="http://schemas.microsoft.com/office/word/2015/wordml/symex" mc:Ignorable="w14 w15 w16se">
+<w:styles xmlns:mc="http://schemas.openxmlformats.org/markup-compatibility/2006" xmlns:r="http://schemas.openxmlformats.org/officeDocument/2006/relationships" xmlns:w="http://schemas.openxmlformats.org/wordprocessingml/2006/main" xmlns:w14="http://schemas.microsoft.com/office/word/2010/wordml" xmlns:w15="http://schemas.microsoft.com/office/word/2012/wordml" xmlns:w16cid="http://schemas.microsoft.com/office/word/2016/wordml/cid" xmlns:w16se="http://schemas.microsoft.com/office/word/2015/wordml/symex" mc:Ignorable="w14 w15 w16se w16cid">
   <w:docDefaults>
     <w:rPrDefault>
       <w:rPr>
@@ -1520,7 +1502,7 @@
     </w:rPrDefault>
     <w:pPrDefault/>
   </w:docDefaults>
-  <w:latentStyles w:defLockedState="0" w:defUIPriority="99" w:defSemiHidden="0" w:defUnhideWhenUsed="0" w:defQFormat="0" w:count="371">
+  <w:latentStyles w:defLockedState="0" w:defUIPriority="99" w:defSemiHidden="0" w:defUnhideWhenUsed="0" w:defQFormat="0" w:count="375">
     <w:lsdException w:name="Normal" w:uiPriority="0" w:qFormat="1"/>
     <w:lsdException w:name="heading 1" w:uiPriority="9" w:qFormat="1"/>
     <w:lsdException w:name="heading 2" w:semiHidden="1" w:uiPriority="9" w:unhideWhenUsed="1" w:qFormat="1"/>
@@ -1626,7 +1608,6 @@
     <w:lsdException w:name="HTML Sample" w:semiHidden="1" w:unhideWhenUsed="1"/>
     <w:lsdException w:name="HTML Typewriter" w:semiHidden="1" w:unhideWhenUsed="1"/>
     <w:lsdException w:name="HTML Variable" w:semiHidden="1" w:unhideWhenUsed="1"/>
-    <w:lsdException w:name="Normal Table" w:semiHidden="1" w:unhideWhenUsed="1"/>
     <w:lsdException w:name="annotation subject" w:semiHidden="1" w:unhideWhenUsed="1"/>
     <w:lsdException w:name="No List" w:semiHidden="1" w:unhideWhenUsed="1"/>
     <w:lsdException w:name="Outline List 1" w:semiHidden="1" w:unhideWhenUsed="1"/>
@@ -1670,10 +1651,8 @@
     <w:lsdException w:name="Table Elegant" w:semiHidden="1" w:unhideWhenUsed="1"/>
     <w:lsdException w:name="Table Professional" w:semiHidden="1" w:unhideWhenUsed="1"/>
     <w:lsdException w:name="Table Subtle 1" w:semiHidden="1" w:unhideWhenUsed="1"/>
-    <w:lsdException w:name="Table Subtle 2" w:semiHidden="1" w:unhideWhenUsed="1"/>
     <w:lsdException w:name="Table Web 1" w:semiHidden="1" w:unhideWhenUsed="1"/>
     <w:lsdException w:name="Table Web 2" w:semiHidden="1" w:unhideWhenUsed="1"/>
-    <w:lsdException w:name="Table Web 3" w:semiHidden="1" w:unhideWhenUsed="1"/>
     <w:lsdException w:name="Balloon Text" w:semiHidden="1" w:unhideWhenUsed="1"/>
     <w:lsdException w:name="Table Grid" w:uiPriority="39"/>
     <w:lsdException w:name="Table Theme" w:semiHidden="1" w:unhideWhenUsed="1"/>
@@ -1892,18 +1871,22 @@
     <w:lsdException w:name="List Table 5 Dark Accent 6" w:uiPriority="50"/>
     <w:lsdException w:name="List Table 6 Colorful Accent 6" w:uiPriority="51"/>
     <w:lsdException w:name="List Table 7 Colorful Accent 6" w:uiPriority="52"/>
+    <w:lsdException w:name="Mention" w:semiHidden="1" w:unhideWhenUsed="1"/>
+    <w:lsdException w:name="Smart Hyperlink" w:semiHidden="1" w:unhideWhenUsed="1"/>
+    <w:lsdException w:name="Hashtag" w:semiHidden="1" w:unhideWhenUsed="1"/>
+    <w:lsdException w:name="Unresolved Mention" w:semiHidden="1" w:unhideWhenUsed="1"/>
   </w:latentStyles>
   <w:style w:type="paragraph" w:default="1" w:styleId="Normal">
     <w:name w:val="Normal"/>
     <w:qFormat/>
   </w:style>
-  <w:style w:type="character" w:default="1" w:styleId="DefaultParagraphFont">
+  <w:style w:type="character" w:default="1" w:styleId="Policepardfaut">
     <w:name w:val="Default Paragraph Font"/>
     <w:uiPriority w:val="1"/>
     <w:semiHidden/>
     <w:unhideWhenUsed/>
   </w:style>
-  <w:style w:type="table" w:default="1" w:styleId="TableNormal">
+  <w:style w:type="table" w:default="1" w:styleId="TableauNormal">
     <w:name w:val="Normal Table"/>
     <w:uiPriority w:val="99"/>
     <w:semiHidden/>
@@ -1918,15 +1901,15 @@
       </w:tblCellMar>
     </w:tblPr>
   </w:style>
-  <w:style w:type="numbering" w:default="1" w:styleId="NoList">
+  <w:style w:type="numbering" w:default="1" w:styleId="Aucuneliste">
     <w:name w:val="No List"/>
     <w:uiPriority w:val="99"/>
     <w:semiHidden/>
     <w:unhideWhenUsed/>
   </w:style>
-  <w:style w:type="table" w:styleId="TableGrid">
+  <w:style w:type="table" w:styleId="Grilledutableau">
     <w:name w:val="Table Grid"/>
-    <w:basedOn w:val="TableNormal"/>
+    <w:basedOn w:val="TableauNormal"/>
     <w:uiPriority w:val="39"/>
     <w:rsid w:val="00DB5420"/>
     <w:tblPr>
@@ -1940,10 +1923,10 @@
       </w:tblBorders>
     </w:tblPr>
   </w:style>
-  <w:style w:type="paragraph" w:styleId="Header">
+  <w:style w:type="paragraph" w:styleId="En-tte">
     <w:name w:val="header"/>
     <w:basedOn w:val="Normal"/>
-    <w:link w:val="HeaderChar"/>
+    <w:link w:val="En-tteCar"/>
     <w:uiPriority w:val="99"/>
     <w:unhideWhenUsed/>
     <w:rsid w:val="004348AE"/>
@@ -1954,17 +1937,17 @@
       </w:tabs>
     </w:pPr>
   </w:style>
-  <w:style w:type="character" w:customStyle="1" w:styleId="HeaderChar">
-    <w:name w:val="Header Char"/>
-    <w:basedOn w:val="DefaultParagraphFont"/>
-    <w:link w:val="Header"/>
+  <w:style w:type="character" w:customStyle="1" w:styleId="En-tteCar">
+    <w:name w:val="En-tête Car"/>
+    <w:basedOn w:val="Policepardfaut"/>
+    <w:link w:val="En-tte"/>
     <w:uiPriority w:val="99"/>
     <w:rsid w:val="004348AE"/>
   </w:style>
-  <w:style w:type="paragraph" w:styleId="Footer">
+  <w:style w:type="paragraph" w:styleId="Pieddepage">
     <w:name w:val="footer"/>
     <w:basedOn w:val="Normal"/>
-    <w:link w:val="FooterChar"/>
+    <w:link w:val="PieddepageCar"/>
     <w:uiPriority w:val="99"/>
     <w:unhideWhenUsed/>
     <w:rsid w:val="004348AE"/>
@@ -1975,17 +1958,17 @@
       </w:tabs>
     </w:pPr>
   </w:style>
-  <w:style w:type="character" w:customStyle="1" w:styleId="FooterChar">
-    <w:name w:val="Footer Char"/>
-    <w:basedOn w:val="DefaultParagraphFont"/>
-    <w:link w:val="Footer"/>
+  <w:style w:type="character" w:customStyle="1" w:styleId="PieddepageCar">
+    <w:name w:val="Pied de page Car"/>
+    <w:basedOn w:val="Policepardfaut"/>
+    <w:link w:val="Pieddepage"/>
     <w:uiPriority w:val="99"/>
     <w:rsid w:val="004348AE"/>
   </w:style>
-  <w:style w:type="paragraph" w:styleId="FootnoteText">
+  <w:style w:type="paragraph" w:styleId="Notedebasdepage">
     <w:name w:val="footnote text"/>
     <w:basedOn w:val="Normal"/>
-    <w:link w:val="FootnoteTextChar"/>
+    <w:link w:val="NotedebasdepageCar"/>
     <w:uiPriority w:val="99"/>
     <w:semiHidden/>
     <w:unhideWhenUsed/>
@@ -1995,10 +1978,10 @@
       <w:szCs w:val="20"/>
     </w:rPr>
   </w:style>
-  <w:style w:type="character" w:customStyle="1" w:styleId="FootnoteTextChar">
-    <w:name w:val="Footnote Text Char"/>
-    <w:basedOn w:val="DefaultParagraphFont"/>
-    <w:link w:val="FootnoteText"/>
+  <w:style w:type="character" w:customStyle="1" w:styleId="NotedebasdepageCar">
+    <w:name w:val="Note de bas de page Car"/>
+    <w:basedOn w:val="Policepardfaut"/>
+    <w:link w:val="Notedebasdepage"/>
     <w:uiPriority w:val="99"/>
     <w:semiHidden/>
     <w:rsid w:val="00193280"/>
@@ -2007,9 +1990,9 @@
       <w:szCs w:val="20"/>
     </w:rPr>
   </w:style>
-  <w:style w:type="character" w:styleId="FootnoteReference">
+  <w:style w:type="character" w:styleId="Appelnotedebasdep">
     <w:name w:val="footnote reference"/>
-    <w:basedOn w:val="DefaultParagraphFont"/>
+    <w:basedOn w:val="Policepardfaut"/>
     <w:uiPriority w:val="99"/>
     <w:semiHidden/>
     <w:unhideWhenUsed/>
@@ -2018,10 +2001,10 @@
       <w:vertAlign w:val="superscript"/>
     </w:rPr>
   </w:style>
-  <w:style w:type="paragraph" w:styleId="EndnoteText">
+  <w:style w:type="paragraph" w:styleId="Notedefin">
     <w:name w:val="endnote text"/>
     <w:basedOn w:val="Normal"/>
-    <w:link w:val="EndnoteTextChar"/>
+    <w:link w:val="NotedefinCar"/>
     <w:uiPriority w:val="99"/>
     <w:semiHidden/>
     <w:unhideWhenUsed/>
@@ -2031,10 +2014,10 @@
       <w:szCs w:val="20"/>
     </w:rPr>
   </w:style>
-  <w:style w:type="character" w:customStyle="1" w:styleId="EndnoteTextChar">
-    <w:name w:val="Endnote Text Char"/>
-    <w:basedOn w:val="DefaultParagraphFont"/>
-    <w:link w:val="EndnoteText"/>
+  <w:style w:type="character" w:customStyle="1" w:styleId="NotedefinCar">
+    <w:name w:val="Note de fin Car"/>
+    <w:basedOn w:val="Policepardfaut"/>
+    <w:link w:val="Notedefin"/>
     <w:uiPriority w:val="99"/>
     <w:semiHidden/>
     <w:rsid w:val="00871BBD"/>
@@ -2043,9 +2026,9 @@
       <w:szCs w:val="20"/>
     </w:rPr>
   </w:style>
-  <w:style w:type="character" w:styleId="EndnoteReference">
+  <w:style w:type="character" w:styleId="Appeldenotedefin">
     <w:name w:val="endnote reference"/>
-    <w:basedOn w:val="DefaultParagraphFont"/>
+    <w:basedOn w:val="Policepardfaut"/>
     <w:uiPriority w:val="99"/>
     <w:semiHidden/>
     <w:unhideWhenUsed/>
@@ -2357,7 +2340,7 @@
 </file>
 
 <file path=customXml/itemProps1.xml><?xml version="1.0" encoding="utf-8"?>
-<ds:datastoreItem xmlns:ds="http://schemas.openxmlformats.org/officeDocument/2006/customXml" ds:itemID="{3EC6B558-18C8-4681-A2D8-F311555DD5FD}">
+<ds:datastoreItem xmlns:ds="http://schemas.openxmlformats.org/officeDocument/2006/customXml" ds:itemID="{82B2E756-49A0-BA4F-B4D5-534E5AD4F1EA}">
   <ds:schemaRefs>
     <ds:schemaRef ds:uri="http://schemas.openxmlformats.org/officeDocument/2006/bibliography"/>
   </ds:schemaRefs>

</xml_diff>